<commit_message>
lägger upp lite dokument
</commit_message>
<xml_diff>
--- a/keywords.docx
+++ b/keywords.docx
@@ -308,6 +308,27 @@
       </w:r>
       <w:proofErr w:type="spellEnd"/>
       <w:proofErr w:type="gramEnd"/>
+      <w:r>
+        <w:tab/>
+      </w:r>
+      <w:r>
+        <w:tab/>
+      </w:r>
+      <w:r>
+        <w:tab/>
+      </w:r>
+      <w:r>
+        <w:tab/>
+      </w:r>
+      <w:r>
+        <w:tab/>
+        <w:t xml:space="preserve">-check </w:t>
+      </w:r>
+      <w:proofErr w:type="spellStart"/>
+      <w:r>
+        <w:t>paul</w:t>
+      </w:r>
+      <w:proofErr w:type="spellEnd"/>
     </w:p>
     <w:p>
       <w:pPr>
@@ -346,127 +367,230 @@
         <w:t>sdpa</w:t>
       </w:r>
       <w:proofErr w:type="spellEnd"/>
-    </w:p>
-    <w:p>
-      <w:r>
-        <w:t>S</w:t>
-      </w:r>
-      <w:r>
-        <w:t>cheduling</w:t>
-      </w:r>
-    </w:p>
-    <w:p>
-      <w:proofErr w:type="spellStart"/>
-      <w:r>
-        <w:t>Utra</w:t>
-      </w:r>
-      <w:proofErr w:type="spellEnd"/>
-    </w:p>
-    <w:p>
-      <w:proofErr w:type="spellStart"/>
-      <w:r>
-        <w:t>Ofdm</w:t>
-      </w:r>
-      <w:proofErr w:type="spellEnd"/>
-    </w:p>
-    <w:p>
-      <w:proofErr w:type="spellStart"/>
-      <w:r>
-        <w:t>Ofdma</w:t>
-      </w:r>
-      <w:proofErr w:type="spellEnd"/>
-    </w:p>
-    <w:p>
-      <w:proofErr w:type="gramStart"/>
-      <w:r>
-        <w:t>w-</w:t>
-      </w:r>
-      <w:proofErr w:type="spellStart"/>
-      <w:r>
-        <w:t>cdma</w:t>
-      </w:r>
-      <w:proofErr w:type="spellEnd"/>
-      <w:proofErr w:type="gramEnd"/>
-      <w:r>
-        <w:t>, ds-</w:t>
-      </w:r>
-      <w:proofErr w:type="spellStart"/>
-      <w:r>
-        <w:t>wcdma</w:t>
-      </w:r>
-      <w:proofErr w:type="spellEnd"/>
-      <w:r>
-        <w:t>, td-</w:t>
-      </w:r>
-      <w:proofErr w:type="spellStart"/>
-      <w:r>
-        <w:t>wcdma</w:t>
-      </w:r>
-      <w:proofErr w:type="spellEnd"/>
-      <w:r>
-        <w:t xml:space="preserve">, </w:t>
-      </w:r>
-      <w:proofErr w:type="spellStart"/>
-      <w:r>
-        <w:t>cdma</w:t>
-      </w:r>
-      <w:proofErr w:type="spellEnd"/>
-    </w:p>
-    <w:p>
-      <w:proofErr w:type="spellStart"/>
-      <w:proofErr w:type="gramStart"/>
-      <w:r>
-        <w:t>fdm</w:t>
-      </w:r>
-      <w:proofErr w:type="spellEnd"/>
-      <w:proofErr w:type="gramEnd"/>
-      <w:r>
-        <w:t xml:space="preserve">, </w:t>
-      </w:r>
-      <w:proofErr w:type="spellStart"/>
-      <w:r>
-        <w:t>tdm</w:t>
-      </w:r>
-      <w:proofErr w:type="spellEnd"/>
-    </w:p>
-    <w:p>
-      <w:proofErr w:type="spellStart"/>
-      <w:proofErr w:type="gramStart"/>
-      <w:r>
-        <w:t>tdma</w:t>
-      </w:r>
-      <w:proofErr w:type="spellEnd"/>
-      <w:proofErr w:type="gramEnd"/>
-    </w:p>
-    <w:p>
-      <w:proofErr w:type="gramStart"/>
-      <w:r>
-        <w:t>spread</w:t>
-      </w:r>
-      <w:proofErr w:type="gramEnd"/>
-      <w:r>
-        <w:t xml:space="preserve"> spectrum</w:t>
-      </w:r>
-    </w:p>
-    <w:p>
-      <w:proofErr w:type="spellStart"/>
-      <w:proofErr w:type="gramStart"/>
-      <w:r>
-        <w:lastRenderedPageBreak/>
-        <w:t>utra</w:t>
-      </w:r>
-      <w:proofErr w:type="spellEnd"/>
-      <w:proofErr w:type="gramEnd"/>
-      <w:r>
-        <w:t xml:space="preserve"> E-</w:t>
-      </w:r>
-      <w:proofErr w:type="spellStart"/>
-      <w:r>
-        <w:t>utra</w:t>
+      <w:r>
+        <w:t>/HSUPA</w:t>
       </w:r>
       <w:bookmarkStart w:id="0" w:name="_GoBack"/>
       <w:bookmarkEnd w:id="0"/>
-      <w:proofErr w:type="spellEnd"/>
+    </w:p>
+    <w:p>
+      <w:r>
+        <w:t>S</w:t>
+      </w:r>
+      <w:r>
+        <w:t>cheduling</w:t>
+      </w:r>
+      <w:r>
+        <w:tab/>
+      </w:r>
+      <w:r>
+        <w:tab/>
+      </w:r>
+      <w:r>
+        <w:tab/>
+      </w:r>
+      <w:r>
+        <w:tab/>
+      </w:r>
+      <w:r>
+        <w:tab/>
+        <w:t xml:space="preserve">-check </w:t>
+      </w:r>
+      <w:proofErr w:type="spellStart"/>
+      <w:proofErr w:type="gramStart"/>
+      <w:r>
+        <w:t>paul</w:t>
+      </w:r>
+      <w:proofErr w:type="spellEnd"/>
+      <w:proofErr w:type="gramEnd"/>
+    </w:p>
+    <w:p>
+      <w:proofErr w:type="spellStart"/>
+      <w:r>
+        <w:t>Utra</w:t>
+      </w:r>
+      <w:proofErr w:type="spellEnd"/>
+      <w:r>
+        <w:tab/>
+      </w:r>
+      <w:r>
+        <w:tab/>
+      </w:r>
+      <w:r>
+        <w:tab/>
+      </w:r>
+      <w:r>
+        <w:tab/>
+      </w:r>
+      <w:r>
+        <w:tab/>
+      </w:r>
+      <w:r>
+        <w:tab/>
+        <w:t xml:space="preserve">-check </w:t>
+      </w:r>
+      <w:proofErr w:type="spellStart"/>
+      <w:proofErr w:type="gramStart"/>
+      <w:r>
+        <w:t>paul</w:t>
+      </w:r>
+      <w:proofErr w:type="spellEnd"/>
+      <w:proofErr w:type="gramEnd"/>
+    </w:p>
+    <w:p>
+      <w:proofErr w:type="spellStart"/>
+      <w:r>
+        <w:t>Ofdm</w:t>
+      </w:r>
+      <w:proofErr w:type="spellEnd"/>
+      <w:r>
+        <w:tab/>
+      </w:r>
+      <w:r>
+        <w:tab/>
+      </w:r>
+      <w:r>
+        <w:tab/>
+      </w:r>
+      <w:r>
+        <w:tab/>
+      </w:r>
+      <w:r>
+        <w:tab/>
+      </w:r>
+      <w:r>
+        <w:tab/>
+        <w:t xml:space="preserve">-check </w:t>
+      </w:r>
+      <w:proofErr w:type="spellStart"/>
+      <w:proofErr w:type="gramStart"/>
+      <w:r>
+        <w:t>paul</w:t>
+      </w:r>
+      <w:proofErr w:type="spellEnd"/>
+      <w:proofErr w:type="gramEnd"/>
+    </w:p>
+    <w:p>
+      <w:proofErr w:type="spellStart"/>
+      <w:r>
+        <w:t>Ofdma</w:t>
+      </w:r>
+      <w:proofErr w:type="spellEnd"/>
+      <w:r>
+        <w:tab/>
+      </w:r>
+      <w:r>
+        <w:tab/>
+      </w:r>
+      <w:r>
+        <w:tab/>
+      </w:r>
+      <w:r>
+        <w:tab/>
+      </w:r>
+      <w:r>
+        <w:tab/>
+      </w:r>
+      <w:r>
+        <w:tab/>
+        <w:t xml:space="preserve">-check </w:t>
+      </w:r>
+      <w:proofErr w:type="spellStart"/>
+      <w:proofErr w:type="gramStart"/>
+      <w:r>
+        <w:t>paul</w:t>
+      </w:r>
+      <w:proofErr w:type="spellEnd"/>
+      <w:proofErr w:type="gramEnd"/>
+    </w:p>
+    <w:p>
+      <w:proofErr w:type="gramStart"/>
+      <w:r>
+        <w:t>w-</w:t>
+      </w:r>
+      <w:proofErr w:type="spellStart"/>
+      <w:r>
+        <w:t>cdma</w:t>
+      </w:r>
+      <w:proofErr w:type="spellEnd"/>
+      <w:proofErr w:type="gramEnd"/>
+      <w:r>
+        <w:t>, ds-</w:t>
+      </w:r>
+      <w:proofErr w:type="spellStart"/>
+      <w:r>
+        <w:t>wcdma</w:t>
+      </w:r>
+      <w:proofErr w:type="spellEnd"/>
+      <w:r>
+        <w:t>, td-</w:t>
+      </w:r>
+      <w:proofErr w:type="spellStart"/>
+      <w:r>
+        <w:t>wcdma</w:t>
+      </w:r>
+      <w:proofErr w:type="spellEnd"/>
+      <w:r>
+        <w:t xml:space="preserve">, </w:t>
+      </w:r>
+      <w:proofErr w:type="spellStart"/>
+      <w:r>
+        <w:t>cdma</w:t>
+      </w:r>
+      <w:proofErr w:type="spellEnd"/>
+    </w:p>
+    <w:p>
+      <w:pPr>
+        <w:rPr>
+          <w:lang w:val="sv-SE"/>
+        </w:rPr>
+      </w:pPr>
+      <w:r>
+        <w:rPr>
+          <w:lang w:val="sv-SE"/>
+        </w:rPr>
+        <w:t>fdm, tdm</w:t>
+      </w:r>
+    </w:p>
+    <w:p>
+      <w:pPr>
+        <w:rPr>
+          <w:lang w:val="sv-SE"/>
+        </w:rPr>
+      </w:pPr>
+      <w:r>
+        <w:rPr>
+          <w:lang w:val="sv-SE"/>
+        </w:rPr>
+        <w:t>tdma</w:t>
+      </w:r>
+    </w:p>
+    <w:p>
+      <w:pPr>
+        <w:rPr>
+          <w:lang w:val="sv-SE"/>
+        </w:rPr>
+      </w:pPr>
+      <w:r>
+        <w:rPr>
+          <w:lang w:val="sv-SE"/>
+        </w:rPr>
+        <w:t>spread spectrum</w:t>
+      </w:r>
+    </w:p>
+    <w:p>
+      <w:pPr>
+        <w:rPr>
+          <w:lang w:val="sv-SE"/>
+        </w:rPr>
+      </w:pPr>
+      <w:r>
+        <w:rPr>
+          <w:lang w:val="sv-SE"/>
+        </w:rPr>
+        <w:lastRenderedPageBreak/>
+        <w:t>utra E-utra</w:t>
+      </w:r>
     </w:p>
     <w:sectPr>
       <w:pgSz w:w="12240" w:h="15840"/>

</xml_diff>